<commit_message>
Remove TBD where its fixed, add SPANSH keyword to ACTION STAR AND SCAN, add options to web lookup for spansh
</commit_message>
<xml_diff>
--- a/Docs/Action V28.docx
+++ b/Docs/Action V28.docx
@@ -10433,7 +10433,6 @@
       </w:r>
     </w:p>
     <w:p>
-      <w:proofErr w:type="spellStart"/>
       <w:r>
         <w:rPr>
           <w:b/>
@@ -10441,7 +10440,6 @@
         </w:rPr>
         <w:t>QueueLimit</w:t>
       </w:r>
-      <w:proofErr w:type="spellEnd"/>
       <w:r>
         <w:t xml:space="preserve">, set to a positive (&gt;0) integer number of milliseconds. If there is sound in the speech queue longer than this, the phrase is not said </w:t>
       </w:r>
@@ -15088,14 +15086,9 @@
       <w:r>
         <w:t>%</w:t>
       </w:r>
-      <w:proofErr w:type="spellStart"/>
       <w:proofErr w:type="gramStart"/>
       <w:r>
-        <w:t>IfEmpty</w:t>
-      </w:r>
-      <w:proofErr w:type="spellEnd"/>
-      <w:r>
-        <w:t>,%</w:t>
+        <w:t>IfEmpty,%</w:t>
       </w:r>
       <w:proofErr w:type="spellStart"/>
       <w:proofErr w:type="gramEnd"/>
@@ -15239,15 +15232,7 @@
       </w:r>
       <w:proofErr w:type="spellEnd"/>
       <w:r>
-        <w:t>, %</w:t>
-      </w:r>
-      <w:proofErr w:type="spellStart"/>
-      <w:r>
-        <w:t>IfNotContains</w:t>
-      </w:r>
-      <w:proofErr w:type="spellEnd"/>
-      <w:r>
-        <w:t xml:space="preserve"> </w:t>
+        <w:t xml:space="preserve">, %IfNotContains </w:t>
       </w:r>
       <w:r>
         <w:tab/>
@@ -21697,11 +21682,9 @@
           <w:numId w:val="6"/>
         </w:numPr>
       </w:pPr>
-      <w:proofErr w:type="spellStart"/>
       <w:r>
         <w:t>OnFootPlanet</w:t>
       </w:r>
-      <w:proofErr w:type="spellEnd"/>
     </w:p>
     <w:p>
       <w:pPr>
@@ -23316,126 +23299,121 @@
     </w:p>
     <w:p/>
     <w:p>
+      <w:r>
+        <w:t xml:space="preserve">i.e. EVENT onKeyPress, </w:t>
+      </w:r>
+      <w:proofErr w:type="spellStart"/>
+      <w:r>
+        <w:t>ProgramWindow</w:t>
+      </w:r>
+      <w:proofErr w:type="spellEnd"/>
+      <w:r>
+        <w:t xml:space="preserve">, </w:t>
+      </w:r>
+      <w:proofErr w:type="spellStart"/>
+      <w:r>
+        <w:t>cmd</w:t>
+      </w:r>
+      <w:proofErr w:type="spellEnd"/>
+      <w:r>
+        <w:t xml:space="preserve">=topmost, </w:t>
+      </w:r>
+      <w:proofErr w:type="spellStart"/>
+      <w:r>
+        <w:t>KeyPress</w:t>
+      </w:r>
+      <w:proofErr w:type="spellEnd"/>
+      <w:r>
+        <w:t xml:space="preserve"> $== Alt+F1</w:t>
+      </w:r>
+    </w:p>
+    <w:p/>
+    <w:p>
+      <w:r>
+        <w:t>Alt+F1 will be added to the keys to generate events on.</w:t>
+      </w:r>
+    </w:p>
+    <w:p>
+      <w:pPr>
+        <w:pStyle w:val="Heading3"/>
+      </w:pPr>
+      <w:r>
+        <w:t xml:space="preserve">User Key Press </w:t>
+      </w:r>
+      <w:r>
+        <w:t xml:space="preserve">Released </w:t>
+      </w:r>
+      <w:r>
+        <w:t xml:space="preserve">while Program is </w:t>
+      </w:r>
       <w:proofErr w:type="gramStart"/>
       <w:r>
-        <w:t>i.e.</w:t>
+        <w:t>focused</w:t>
+      </w:r>
+      <w:r>
+        <w:rPr>
+          <w:vertAlign w:val="superscript"/>
+        </w:rPr>
+        <w:t>[</w:t>
       </w:r>
       <w:proofErr w:type="gramEnd"/>
       <w:r>
-        <w:t xml:space="preserve"> EVENT onKeyPress, </w:t>
-      </w:r>
-      <w:proofErr w:type="spellStart"/>
-      <w:r>
-        <w:t>ProgramWindow</w:t>
-      </w:r>
-      <w:proofErr w:type="spellEnd"/>
-      <w:r>
-        <w:t xml:space="preserve">, </w:t>
-      </w:r>
-      <w:proofErr w:type="spellStart"/>
-      <w:r>
-        <w:t>cmd</w:t>
-      </w:r>
-      <w:proofErr w:type="spellEnd"/>
-      <w:r>
-        <w:t xml:space="preserve">=topmost, </w:t>
+        <w:rPr>
+          <w:vertAlign w:val="superscript"/>
+        </w:rPr>
+        <w:t>24]</w:t>
+      </w:r>
+    </w:p>
+    <w:p>
+      <w:r>
+        <w:t>Only when the main program is focused and not in specific dialogs.  Only generated for keys which are registered for listening to via a condition entry.</w:t>
+      </w:r>
+    </w:p>
+    <w:p/>
+    <w:p>
+      <w:r>
+        <w:t xml:space="preserve">TriggerName = </w:t>
+      </w:r>
+      <w:proofErr w:type="spellStart"/>
+      <w:r>
+        <w:t>onKey</w:t>
+      </w:r>
+      <w:r>
+        <w:t>Released</w:t>
+      </w:r>
+      <w:proofErr w:type="spellEnd"/>
+      <w:r>
+        <w:t xml:space="preserve"> TriggerType = </w:t>
       </w:r>
       <w:proofErr w:type="spellStart"/>
       <w:r>
         <w:t>KeyPress</w:t>
       </w:r>
       <w:proofErr w:type="spellEnd"/>
-      <w:r>
-        <w:t xml:space="preserve"> $== Alt+F1</w:t>
-      </w:r>
-    </w:p>
-    <w:p/>
-    <w:p>
-      <w:r>
-        <w:t>Alt+F1 will be added to the keys to generate events on.</w:t>
-      </w:r>
-    </w:p>
-    <w:p>
-      <w:pPr>
-        <w:pStyle w:val="Heading3"/>
-      </w:pPr>
-      <w:r>
-        <w:t xml:space="preserve">User Key Press </w:t>
-      </w:r>
-      <w:r>
-        <w:t xml:space="preserve">Released </w:t>
-      </w:r>
-      <w:r>
-        <w:t xml:space="preserve">while Program is </w:t>
-      </w:r>
-      <w:proofErr w:type="gramStart"/>
-      <w:r>
-        <w:t>focused</w:t>
-      </w:r>
-      <w:r>
-        <w:rPr>
-          <w:vertAlign w:val="superscript"/>
-        </w:rPr>
-        <w:t>[</w:t>
-      </w:r>
-      <w:proofErr w:type="gramEnd"/>
-      <w:r>
-        <w:rPr>
-          <w:vertAlign w:val="superscript"/>
-        </w:rPr>
-        <w:t>24]</w:t>
-      </w:r>
-    </w:p>
-    <w:p>
-      <w:r>
-        <w:t>Only when the main program is focused and not in specific dialogs.  Only generated for keys which are registered for listening to via a condition entry.</w:t>
-      </w:r>
-    </w:p>
-    <w:p/>
-    <w:p>
-      <w:r>
-        <w:t xml:space="preserve">TriggerName = </w:t>
-      </w:r>
-      <w:proofErr w:type="spellStart"/>
-      <w:r>
-        <w:t>onKey</w:t>
-      </w:r>
-      <w:r>
-        <w:t>Released</w:t>
-      </w:r>
-      <w:proofErr w:type="spellEnd"/>
-      <w:r>
-        <w:t xml:space="preserve"> TriggerType = </w:t>
+    </w:p>
+    <w:p>
+      <w:proofErr w:type="spellStart"/>
+      <w:r>
+        <w:t>Key</w:t>
+      </w:r>
+      <w:r>
+        <w:t>Press</w:t>
+      </w:r>
+      <w:proofErr w:type="spellEnd"/>
+      <w:r>
+        <w:t xml:space="preserve"> = key name, see Key for names.  </w:t>
+      </w:r>
+    </w:p>
+    <w:p/>
+    <w:p>
+      <w:r>
+        <w:t xml:space="preserve">The condition must be in the form </w:t>
       </w:r>
       <w:proofErr w:type="spellStart"/>
       <w:r>
         <w:t>KeyPress</w:t>
       </w:r>
       <w:proofErr w:type="spellEnd"/>
-    </w:p>
-    <w:p>
-      <w:proofErr w:type="spellStart"/>
-      <w:r>
-        <w:t>Key</w:t>
-      </w:r>
-      <w:r>
-        <w:t>Press</w:t>
-      </w:r>
-      <w:proofErr w:type="spellEnd"/>
-      <w:r>
-        <w:t xml:space="preserve"> = key name, see Key for names.  </w:t>
-      </w:r>
-    </w:p>
-    <w:p/>
-    <w:p>
-      <w:r>
-        <w:t xml:space="preserve">The condition must be in the form </w:t>
-      </w:r>
-      <w:proofErr w:type="spellStart"/>
-      <w:r>
-        <w:t>KeyPress</w:t>
-      </w:r>
-      <w:proofErr w:type="spellEnd"/>
       <w:r>
         <w:t xml:space="preserve"> string equals or </w:t>
       </w:r>
@@ -23474,13 +23452,8 @@
     </w:p>
     <w:p/>
     <w:p>
-      <w:proofErr w:type="gramStart"/>
-      <w:r>
-        <w:t>i.e.</w:t>
-      </w:r>
-      <w:proofErr w:type="gramEnd"/>
-      <w:r>
-        <w:t xml:space="preserve"> EVENT </w:t>
+      <w:r>
+        <w:t xml:space="preserve">i.e. EVENT </w:t>
       </w:r>
       <w:proofErr w:type="spellStart"/>
       <w:r>
@@ -24058,13 +24031,8 @@
           <w:numId w:val="6"/>
         </w:numPr>
       </w:pPr>
-      <w:proofErr w:type="spellStart"/>
-      <w:r>
-        <w:t>OnFootPlanet</w:t>
-      </w:r>
-      <w:proofErr w:type="spellEnd"/>
-      <w:r>
-        <w:t>,</w:t>
+      <w:r>
+        <w:t>OnFootPlanet,</w:t>
       </w:r>
       <w:r>
         <w:t xml:space="preserve"> </w:t>
@@ -27274,15 +27242,7 @@
       </w:r>
       <w:proofErr w:type="spellEnd"/>
       <w:r>
-        <w:t xml:space="preserve">, ProgramFilesX86, Programs, Recent, Resources, </w:t>
-      </w:r>
-      <w:proofErr w:type="spellStart"/>
-      <w:r>
-        <w:t>SendTo</w:t>
-      </w:r>
-      <w:proofErr w:type="spellEnd"/>
-      <w:r>
-        <w:t xml:space="preserve">, </w:t>
+        <w:t xml:space="preserve">, ProgramFilesX86, Programs, Recent, Resources, SendTo, </w:t>
       </w:r>
       <w:proofErr w:type="spellStart"/>
       <w:r>
@@ -30684,13 +30644,8 @@
         <w:t>&gt; = a single event name,</w:t>
       </w:r>
       <w:r>
-        <w:t xml:space="preserve"> </w:t>
-      </w:r>
-      <w:proofErr w:type="gramStart"/>
-      <w:r>
-        <w:t>i.e.</w:t>
-      </w:r>
-      <w:proofErr w:type="gramEnd"/>
+        <w:t xml:space="preserve"> i.e.</w:t>
+      </w:r>
       <w:r>
         <w:t xml:space="preserve"> </w:t>
       </w:r>
@@ -33609,14 +33564,9 @@
       <w:r>
         <w:t>, store into “</w:t>
       </w:r>
-      <w:proofErr w:type="spellStart"/>
       <w:proofErr w:type="gramStart"/>
       <w:r>
-        <w:t>EliteInputButtons</w:t>
-      </w:r>
-      <w:proofErr w:type="spellEnd"/>
-      <w:r>
-        <w:t>”</w:t>
+        <w:t>EliteInputButtons”</w:t>
       </w:r>
       <w:r>
         <w:rPr>
@@ -36394,7 +36344,13 @@
         <w:spacing w:after="200"/>
       </w:pPr>
       <w:r>
-        <w:t>Scan [PREFIX &lt;name&gt;] [‘EDSM’] “&lt;</w:t>
+        <w:t xml:space="preserve">Scan [PREFIX &lt;name&gt;] [‘EDSM’] </w:t>
+      </w:r>
+      <w:r>
+        <w:t xml:space="preserve">[‘SPANSH’] </w:t>
+      </w:r>
+      <w:r>
+        <w:t>“&lt;</w:t>
       </w:r>
       <w:proofErr w:type="spellStart"/>
       <w:r>
@@ -36410,11 +36366,56 @@
         <w:t>&lt;name&gt; = variable prefix, if not given S_ is the default. If &lt;name&gt; is missing after prefix an error will be produced.</w:t>
       </w:r>
     </w:p>
+    <w:p/>
     <w:p>
       <w:r>
         <w:t>‘EDSM’ = if present, check EDSM for star information as well</w:t>
       </w:r>
-    </w:p>
+      <w:r>
+        <w:t xml:space="preserve"> (must be first)</w:t>
+      </w:r>
+    </w:p>
+    <w:p>
+      <w:r>
+        <w:t>‘</w:t>
+      </w:r>
+      <w:r>
+        <w:t>SPANSH</w:t>
+      </w:r>
+      <w:r>
+        <w:t xml:space="preserve">’ </w:t>
+      </w:r>
+      <w:r>
+        <w:rPr>
+          <w:vertAlign w:val="superscript"/>
+        </w:rPr>
+        <w:t>[</w:t>
+      </w:r>
+      <w:proofErr w:type="gramStart"/>
+      <w:r>
+        <w:rPr>
+          <w:vertAlign w:val="superscript"/>
+        </w:rPr>
+        <w:t>28]</w:t>
+      </w:r>
+      <w:r>
+        <w:t>=</w:t>
+      </w:r>
+      <w:proofErr w:type="gramEnd"/>
+      <w:r>
+        <w:t xml:space="preserve"> if present, check </w:t>
+      </w:r>
+      <w:r>
+        <w:t xml:space="preserve">SPANSH </w:t>
+      </w:r>
+      <w:r>
+        <w:t xml:space="preserve"> for star information as well</w:t>
+      </w:r>
+      <w:r>
+        <w:t>. If both present, check SPANSH then EDSM.</w:t>
+      </w:r>
+    </w:p>
+    <w:p/>
     <w:p>
       <w:r>
         <w:t>&lt;system name&gt; = Name of system.  Use quotes if there are spaces, which there normally is.</w:t>
@@ -36655,6 +36656,62 @@
     </w:p>
     <w:p>
       <w:pPr>
+        <w:pStyle w:val="ListParagraph"/>
+        <w:numPr>
+          <w:ilvl w:val="0"/>
+          <w:numId w:val="5"/>
+        </w:numPr>
+      </w:pPr>
+      <w:r>
+        <w:t xml:space="preserve">Prefix + </w:t>
+      </w:r>
+      <w:proofErr w:type="spellStart"/>
+      <w:proofErr w:type="gramStart"/>
+      <w:r>
+        <w:t>EDSMLookup</w:t>
+      </w:r>
+      <w:proofErr w:type="spellEnd"/>
+      <w:r>
+        <w:t xml:space="preserve"> :</w:t>
+      </w:r>
+      <w:proofErr w:type="gramEnd"/>
+      <w:r>
+        <w:t xml:space="preserve"> set to 1 if EDSM or SPANSH lookup occurred</w:t>
+      </w:r>
+    </w:p>
+    <w:p>
+      <w:pPr>
+        <w:pStyle w:val="ListParagraph"/>
+        <w:numPr>
+          <w:ilvl w:val="0"/>
+          <w:numId w:val="5"/>
+        </w:numPr>
+      </w:pPr>
+      <w:r>
+        <w:t xml:space="preserve">Prefix + </w:t>
+      </w:r>
+      <w:proofErr w:type="spellStart"/>
+      <w:proofErr w:type="gramStart"/>
+      <w:r>
+        <w:t>EDSM</w:t>
+      </w:r>
+      <w:r>
+        <w:t>NoData</w:t>
+      </w:r>
+      <w:proofErr w:type="spellEnd"/>
+      <w:r>
+        <w:t xml:space="preserve"> :</w:t>
+      </w:r>
+      <w:proofErr w:type="gramEnd"/>
+      <w:r>
+        <w:t xml:space="preserve"> set to 1 if EDSM or SPANSH lookup </w:t>
+      </w:r>
+      <w:r>
+        <w:t>returned no data</w:t>
+      </w:r>
+    </w:p>
+    <w:p>
+      <w:pPr>
         <w:ind w:left="360"/>
       </w:pPr>
     </w:p>
@@ -36690,6 +36747,7 @@
         </w:numPr>
       </w:pPr>
       <w:r>
+        <w:lastRenderedPageBreak/>
         <w:t>Full Prefix + _</w:t>
       </w:r>
       <w:proofErr w:type="spellStart"/>
@@ -36770,7 +36828,6 @@
         <w:ind w:firstLine="360"/>
       </w:pPr>
       <w:r>
-        <w:lastRenderedPageBreak/>
         <w:t>If we have a scan for this body:</w:t>
       </w:r>
     </w:p>
@@ -36813,6 +36870,42 @@
       <w:r>
         <w:t xml:space="preserve"> = 1 if from EDSM, 0 if from your own scans</w:t>
       </w:r>
+    </w:p>
+    <w:p>
+      <w:pPr>
+        <w:pStyle w:val="ListParagraph"/>
+        <w:numPr>
+          <w:ilvl w:val="0"/>
+          <w:numId w:val="5"/>
+        </w:numPr>
+      </w:pPr>
+      <w:r>
+        <w:t>Full Prefix + _</w:t>
+      </w:r>
+      <w:r>
+        <w:t xml:space="preserve">source = </w:t>
+      </w:r>
+      <w:proofErr w:type="spellStart"/>
+      <w:r>
+        <w:t>FromJournal</w:t>
+      </w:r>
+      <w:proofErr w:type="spellEnd"/>
+      <w:r>
+        <w:t xml:space="preserve">, </w:t>
+      </w:r>
+      <w:proofErr w:type="spellStart"/>
+      <w:r>
+        <w:t>FromEDSM</w:t>
+      </w:r>
+      <w:proofErr w:type="spellEnd"/>
+      <w:r>
+        <w:t xml:space="preserve"> or </w:t>
+      </w:r>
+      <w:proofErr w:type="spellStart"/>
+      <w:r>
+        <w:t>FromSpansh</w:t>
+      </w:r>
+      <w:proofErr w:type="spellEnd"/>
     </w:p>
     <w:p>
       <w:pPr>
@@ -37324,6 +37417,7 @@
     </w:p>
     <w:p>
       <w:r>
+        <w:lastRenderedPageBreak/>
         <w:t>&lt;name&gt; = variable prefix, if not given SH_ is the default. If &lt;name&gt; is missing after prefix an error will be produced.</w:t>
       </w:r>
     </w:p>
@@ -37335,7 +37429,6 @@
     <w:p/>
     <w:p>
       <w:r>
-        <w:lastRenderedPageBreak/>
         <w:t>Return Values:</w:t>
       </w:r>
     </w:p>
@@ -37497,7 +37590,13 @@
       </w:r>
       <w:proofErr w:type="gramEnd"/>
       <w:r>
-        <w:t xml:space="preserve">‘EDSM’] </w:t>
+        <w:t>‘EDSM’]</w:t>
+      </w:r>
+      <w:r>
+        <w:t xml:space="preserve"> [‘SPANSH’]</w:t>
+      </w:r>
+      <w:r>
+        <w:t xml:space="preserve"> </w:t>
       </w:r>
       <w:r>
         <w:t>“&lt;</w:t>
@@ -37519,6 +37618,7 @@
         <w:t>&lt;name&gt; = variable prefix, if not given ST_ is the default. If &lt;name&gt; is missing after prefix an error will be produced.</w:t>
       </w:r>
     </w:p>
+    <w:p/>
     <w:p>
       <w:r>
         <w:t>‘EDSM’</w:t>
@@ -37536,6 +37636,47 @@
         <w:t xml:space="preserve"> = if present, check EDSM for star information as well</w:t>
       </w:r>
     </w:p>
+    <w:p>
+      <w:r>
+        <w:t>‘</w:t>
+      </w:r>
+      <w:r>
+        <w:t>SPANSH</w:t>
+      </w:r>
+      <w:r>
+        <w:t xml:space="preserve">’ </w:t>
+      </w:r>
+      <w:r>
+        <w:rPr>
+          <w:vertAlign w:val="superscript"/>
+        </w:rPr>
+        <w:t>[</w:t>
+      </w:r>
+      <w:proofErr w:type="gramStart"/>
+      <w:r>
+        <w:rPr>
+          <w:vertAlign w:val="superscript"/>
+        </w:rPr>
+        <w:t>28]</w:t>
+      </w:r>
+      <w:r>
+        <w:t>=</w:t>
+      </w:r>
+      <w:proofErr w:type="gramEnd"/>
+      <w:r>
+        <w:t xml:space="preserve"> if present, check </w:t>
+      </w:r>
+      <w:r>
+        <w:t xml:space="preserve">SPANSH </w:t>
+      </w:r>
+      <w:r>
+        <w:t xml:space="preserve"> for star information as well</w:t>
+      </w:r>
+      <w:r>
+        <w:t>. If both present, check SPANSH then EDSM.</w:t>
+      </w:r>
+    </w:p>
+    <w:p/>
     <w:p>
       <w:r>
         <w:t>&lt;system name&gt; = Name of system.  Use quotes if there are spaces, which there normally is.</w:t>
@@ -37775,6 +37916,7 @@
         <w:spacing w:after="200"/>
       </w:pPr>
       <w:r>
+        <w:lastRenderedPageBreak/>
         <w:t>Target</w:t>
       </w:r>
       <w:r>
@@ -37895,7 +38037,6 @@
         </w:numPr>
       </w:pPr>
       <w:r>
-        <w:lastRenderedPageBreak/>
         <w:t>Note: Removed in</w:t>
       </w:r>
       <w:r>

</xml_diff>